<commit_message>
php funktionel kode rapport
</commit_message>
<xml_diff>
--- a/rapport/maketravelrapport.docx
+++ b/rapport/maketravelrapport.docx
@@ -3320,15 +3320,281 @@
           <w:szCs w:val="20"/>
         </w:rPr>
       </w:pPr>
-      <w:r>
-        <w:rPr>
-          <w:rFonts w:eastAsia="Times New Roman" w:cs="Times New Roman"/>
-          <w:szCs w:val="20"/>
-        </w:rPr>
-        <w:t>SQL fil kan findes på Github</w:t>
+      <w:proofErr w:type="gramStart"/>
+      <w:r>
+        <w:rPr>
+          <w:rFonts w:eastAsia="Times New Roman" w:cs="Times New Roman"/>
+          <w:szCs w:val="20"/>
+        </w:rPr>
+        <w:t>SQL fil</w:t>
+      </w:r>
+      <w:proofErr w:type="gramEnd"/>
+      <w:r>
+        <w:rPr>
+          <w:rFonts w:eastAsia="Times New Roman" w:cs="Times New Roman"/>
+          <w:szCs w:val="20"/>
+        </w:rPr>
+        <w:t xml:space="preserve"> kan findes på </w:t>
+      </w:r>
+      <w:proofErr w:type="spellStart"/>
+      <w:r>
+        <w:rPr>
+          <w:rFonts w:eastAsia="Times New Roman" w:cs="Times New Roman"/>
+          <w:szCs w:val="20"/>
+        </w:rPr>
+        <w:t>Github</w:t>
+      </w:r>
+      <w:proofErr w:type="spellEnd"/>
+    </w:p>
+    <w:p>
+      <w:pPr>
+        <w:spacing w:line="360" w:lineRule="auto"/>
+        <w:rPr>
+          <w:rFonts w:eastAsia="Times New Roman" w:cs="Times New Roman"/>
+          <w:szCs w:val="20"/>
+        </w:rPr>
+      </w:pPr>
+    </w:p>
+    <w:p>
+      <w:pPr>
+        <w:spacing w:line="360" w:lineRule="auto"/>
+        <w:rPr>
+          <w:rFonts w:eastAsia="Times New Roman" w:cs="Times New Roman"/>
+          <w:b/>
+          <w:szCs w:val="20"/>
+        </w:rPr>
+      </w:pPr>
+      <w:r>
+        <w:rPr>
+          <w:rFonts w:eastAsia="Times New Roman" w:cs="Times New Roman"/>
+          <w:b/>
+          <w:szCs w:val="20"/>
+        </w:rPr>
+        <w:lastRenderedPageBreak/>
+        <w:t>PHP (funktionel kode)</w:t>
+      </w:r>
+    </w:p>
+    <w:p>
+      <w:pPr>
+        <w:spacing w:line="360" w:lineRule="auto"/>
+        <w:rPr>
+          <w:rFonts w:eastAsia="Times New Roman" w:cs="Times New Roman"/>
+          <w:szCs w:val="20"/>
+        </w:rPr>
+      </w:pPr>
+      <w:proofErr w:type="spellStart"/>
+      <w:r>
+        <w:rPr>
+          <w:rFonts w:eastAsia="Times New Roman" w:cs="Times New Roman"/>
+          <w:szCs w:val="20"/>
+        </w:rPr>
+        <w:t>Admin</w:t>
+      </w:r>
+      <w:proofErr w:type="spellEnd"/>
+      <w:r>
+        <w:rPr>
+          <w:rFonts w:eastAsia="Times New Roman" w:cs="Times New Roman"/>
+          <w:szCs w:val="20"/>
+        </w:rPr>
+        <w:t xml:space="preserve"> siden er den side hvor Make Travel administratoren indtaster oplysninger om en kunde og deres køb af rejse. Alt information indtastet på </w:t>
+      </w:r>
+      <w:proofErr w:type="spellStart"/>
+      <w:r>
+        <w:rPr>
+          <w:rFonts w:eastAsia="Times New Roman" w:cs="Times New Roman"/>
+          <w:szCs w:val="20"/>
+        </w:rPr>
+        <w:t>adminsiden</w:t>
+      </w:r>
+      <w:proofErr w:type="spellEnd"/>
+      <w:r>
+        <w:rPr>
+          <w:rFonts w:eastAsia="Times New Roman" w:cs="Times New Roman"/>
+          <w:szCs w:val="20"/>
+        </w:rPr>
+        <w:t xml:space="preserve"> bliver sendt til en ”</w:t>
+      </w:r>
+      <w:proofErr w:type="spellStart"/>
+      <w:r>
+        <w:rPr>
+          <w:rFonts w:eastAsia="Times New Roman" w:cs="Times New Roman"/>
+          <w:szCs w:val="20"/>
+        </w:rPr>
+        <w:t>createcustomer.php</w:t>
+      </w:r>
+      <w:proofErr w:type="spellEnd"/>
+      <w:r>
+        <w:rPr>
+          <w:rFonts w:eastAsia="Times New Roman" w:cs="Times New Roman"/>
+          <w:szCs w:val="20"/>
+        </w:rPr>
+        <w:t xml:space="preserve">” side. Denne side hiver alt information </w:t>
+      </w:r>
+      <w:r>
+        <w:rPr>
+          <w:rFonts w:eastAsia="Times New Roman" w:cs="Times New Roman"/>
+          <w:szCs w:val="20"/>
+        </w:rPr>
+        <w:t xml:space="preserve">skrevet i inputfelter og valgt i Datepicker. </w:t>
+      </w:r>
+      <w:r>
+        <w:rPr>
+          <w:rFonts w:eastAsia="Times New Roman" w:cs="Times New Roman"/>
+          <w:szCs w:val="20"/>
+        </w:rPr>
+        <w:br/>
+        <w:t xml:space="preserve">Datepicker er en </w:t>
+      </w:r>
+      <w:proofErr w:type="spellStart"/>
+      <w:r>
+        <w:rPr>
+          <w:rFonts w:eastAsia="Times New Roman" w:cs="Times New Roman"/>
+          <w:szCs w:val="20"/>
+        </w:rPr>
+        <w:t>JQuery</w:t>
+      </w:r>
+      <w:proofErr w:type="spellEnd"/>
+      <w:r>
+        <w:rPr>
+          <w:rFonts w:eastAsia="Times New Roman" w:cs="Times New Roman"/>
+          <w:szCs w:val="20"/>
+        </w:rPr>
+        <w:t xml:space="preserve"> UI der sender den valgte dato ind som </w:t>
+      </w:r>
+      <w:proofErr w:type="spellStart"/>
+      <w:r>
+        <w:rPr>
+          <w:rFonts w:eastAsia="Times New Roman" w:cs="Times New Roman"/>
+          <w:szCs w:val="20"/>
+        </w:rPr>
+        <w:t>value</w:t>
+      </w:r>
+      <w:proofErr w:type="spellEnd"/>
+      <w:r>
+        <w:rPr>
+          <w:rFonts w:eastAsia="Times New Roman" w:cs="Times New Roman"/>
+          <w:szCs w:val="20"/>
+        </w:rPr>
+        <w:t xml:space="preserve"> i et inputfelt der er </w:t>
+      </w:r>
+      <w:proofErr w:type="spellStart"/>
+      <w:r>
+        <w:rPr>
+          <w:rFonts w:eastAsia="Times New Roman" w:cs="Times New Roman"/>
+          <w:szCs w:val="20"/>
+        </w:rPr>
+        <w:t>hidden</w:t>
+      </w:r>
+      <w:proofErr w:type="spellEnd"/>
+      <w:r>
+        <w:rPr>
+          <w:rFonts w:eastAsia="Times New Roman" w:cs="Times New Roman"/>
+          <w:szCs w:val="20"/>
+        </w:rPr>
+        <w:t xml:space="preserve">. På denne måde </w:t>
+      </w:r>
+      <w:r>
+        <w:rPr>
+          <w:rFonts w:eastAsia="Times New Roman" w:cs="Times New Roman"/>
+          <w:szCs w:val="20"/>
+        </w:rPr>
+        <w:t xml:space="preserve">giver vi mulighed for at vælge en dato på en visuel og brugervenlig måde. </w:t>
+      </w:r>
+      <w:r>
+        <w:rPr>
+          <w:rFonts w:eastAsia="Times New Roman" w:cs="Times New Roman"/>
+          <w:szCs w:val="20"/>
+        </w:rPr>
+        <w:t>De inputfelter der angiver et tid</w:t>
+      </w:r>
+      <w:r>
+        <w:rPr>
+          <w:rFonts w:eastAsia="Times New Roman" w:cs="Times New Roman"/>
+          <w:szCs w:val="20"/>
+        </w:rPr>
+        <w:t xml:space="preserve">spunkt er lavet i </w:t>
+      </w:r>
+      <w:proofErr w:type="spellStart"/>
+      <w:r>
+        <w:rPr>
+          <w:rFonts w:eastAsia="Times New Roman" w:cs="Times New Roman"/>
+          <w:szCs w:val="20"/>
+        </w:rPr>
+        <w:t>JQuery</w:t>
+      </w:r>
+      <w:proofErr w:type="spellEnd"/>
+      <w:r>
+        <w:rPr>
+          <w:rFonts w:eastAsia="Times New Roman" w:cs="Times New Roman"/>
+          <w:szCs w:val="20"/>
+        </w:rPr>
+        <w:t xml:space="preserve"> UI med en Time Spinner. </w:t>
+      </w:r>
+    </w:p>
+    <w:p>
+      <w:pPr>
+        <w:spacing w:line="360" w:lineRule="auto"/>
+        <w:rPr>
+          <w:rFonts w:eastAsia="Times New Roman" w:cs="Times New Roman"/>
+          <w:szCs w:val="20"/>
+        </w:rPr>
+      </w:pPr>
+      <w:r>
+        <w:rPr>
+          <w:rFonts w:eastAsia="Times New Roman" w:cs="Times New Roman"/>
+          <w:szCs w:val="20"/>
+        </w:rPr>
+        <w:t>Værdierne indtaste</w:t>
+      </w:r>
+      <w:r>
+        <w:rPr>
+          <w:rFonts w:eastAsia="Times New Roman" w:cs="Times New Roman"/>
+          <w:szCs w:val="20"/>
+        </w:rPr>
+        <w:t>t bliver i ”</w:t>
+      </w:r>
+      <w:proofErr w:type="spellStart"/>
+      <w:r>
+        <w:rPr>
+          <w:rFonts w:eastAsia="Times New Roman" w:cs="Times New Roman"/>
+          <w:szCs w:val="20"/>
+        </w:rPr>
+        <w:t>createcustomer.php</w:t>
+      </w:r>
+      <w:proofErr w:type="spellEnd"/>
+      <w:r>
+        <w:rPr>
+          <w:rFonts w:eastAsia="Times New Roman" w:cs="Times New Roman"/>
+          <w:szCs w:val="20"/>
+        </w:rPr>
+        <w:t xml:space="preserve">” sendt til de tilknyttede tabeller i databasen. For alle kategorier bortset fra Flight er kodet sådan så at informationen kun bliver sat ind på serveren hvis der er valgt noget i vælgeren. F.eks. hvis der ikke er valgt noget hotel vil der ikke blive sendt nogle informationer til serveren, og felterne vil stå som værende tomme. Der vil senere hen i systemet fortælle at </w:t>
+      </w:r>
+      <w:r>
+        <w:rPr>
+          <w:rFonts w:eastAsia="Times New Roman" w:cs="Times New Roman"/>
+          <w:szCs w:val="20"/>
+        </w:rPr>
+        <w:t xml:space="preserve">den kategori ikke er valgt til den pågældende kunde. Flight kategorien skal som udgangspunkt være sat for en kunde, da det er hovedproduktet for kunden hos Make Travel. </w:t>
       </w:r>
       <w:bookmarkStart w:id="0" w:name="_GoBack"/>
       <w:bookmarkEnd w:id="0"/>
+      <w:r>
+        <w:rPr>
+          <w:rFonts w:eastAsia="Times New Roman" w:cs="Times New Roman"/>
+          <w:szCs w:val="20"/>
+        </w:rPr>
+        <w:t xml:space="preserve"> </w:t>
+      </w:r>
+    </w:p>
+    <w:p>
+      <w:pPr>
+        <w:spacing w:line="360" w:lineRule="auto"/>
+        <w:rPr>
+          <w:rFonts w:eastAsia="Times New Roman" w:cs="Times New Roman"/>
+          <w:b/>
+          <w:szCs w:val="20"/>
+        </w:rPr>
+      </w:pPr>
     </w:p>
     <w:p>
       <w:pPr>
@@ -4238,7 +4504,7 @@
         </mc:Choice>
         <mc:Fallback>
           <w:pict>
-            <v:rect w14:anchorId="0C913516" id="Rektangel 4" o:spid="_x0000_s1026" style="position:absolute;margin-left:-99pt;margin-top:7.5pt;width:891pt;height:45pt;z-index:-251654144;visibility:visible;mso-wrap-style:square;mso-height-percent:0;mso-wrap-distance-left:9pt;mso-wrap-distance-top:0;mso-wrap-distance-right:9pt;mso-wrap-distance-bottom:0;mso-position-horizontal:absolute;mso-position-horizontal-relative:text;mso-position-vertical:absolute;mso-position-vertical-relative:text;mso-height-percent:0;mso-height-relative:margin;v-text-anchor:middle" o:gfxdata="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" fillcolor="#0e622b" strokecolor="#4579b8 [3044]">
+            <v:rect w14:anchorId="265F294E" id="Rektangel 4" o:spid="_x0000_s1026" style="position:absolute;margin-left:-99pt;margin-top:7.5pt;width:891pt;height:45pt;z-index:-251654144;visibility:visible;mso-wrap-style:square;mso-height-percent:0;mso-wrap-distance-left:9pt;mso-wrap-distance-top:0;mso-wrap-distance-right:9pt;mso-wrap-distance-bottom:0;mso-position-horizontal:absolute;mso-position-horizontal-relative:text;mso-position-vertical:absolute;mso-position-vertical-relative:text;mso-height-percent:0;mso-height-relative:margin;v-text-anchor:middle" o:gfxdata="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" fillcolor="#0e622b" strokecolor="#4579b8 [3044]">
               <v:shadow on="t" color="black" opacity="22937f" origin=",.5" offset="0,.63889mm"/>
             </v:rect>
           </w:pict>
@@ -4558,7 +4824,7 @@
         </mc:Choice>
         <mc:Fallback>
           <w:pict>
-            <v:rect w14:anchorId="15E1F8DE" id="Rektangel 3" o:spid="_x0000_s1026" style="position:absolute;margin-left:-63pt;margin-top:13.65pt;width:855pt;height:9pt;z-index:251661312;visibility:visible;mso-wrap-style:square;mso-width-percent:0;mso-wrap-distance-left:9pt;mso-wrap-distance-top:0;mso-wrap-distance-right:9pt;mso-wrap-distance-bottom:0;mso-position-horizontal:absolute;mso-position-horizontal-relative:text;mso-position-vertical:absolute;mso-position-vertical-relative:text;mso-width-percent:0;mso-width-relative:margin;v-text-anchor:middle" o:gfxdata="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" fillcolor="#0e622b" strokecolor="#4579b8 [3044]">
+            <v:rect w14:anchorId="3BD51C87" id="Rektangel 3" o:spid="_x0000_s1026" style="position:absolute;margin-left:-63pt;margin-top:13.65pt;width:855pt;height:9pt;z-index:251661312;visibility:visible;mso-wrap-style:square;mso-width-percent:0;mso-wrap-distance-left:9pt;mso-wrap-distance-top:0;mso-wrap-distance-right:9pt;mso-wrap-distance-bottom:0;mso-position-horizontal:absolute;mso-position-horizontal-relative:text;mso-position-vertical:absolute;mso-position-vertical-relative:text;mso-width-percent:0;mso-width-relative:margin;v-text-anchor:middle" o:gfxdata="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" fillcolor="#0e622b" strokecolor="#4579b8 [3044]">
               <v:shadow on="t" color="black" opacity="22937f" origin=",.5" offset="0,.63889mm"/>
             </v:rect>
           </w:pict>
@@ -5887,7 +6153,7 @@
 </file>
 
 <file path=customXml/itemProps1.xml><?xml version="1.0" encoding="utf-8"?>
-<ds:datastoreItem xmlns:ds="http://schemas.openxmlformats.org/officeDocument/2006/customXml" ds:itemID="{4C05F2E3-5365-4AF9-A707-1B971A13A54C}">
+<ds:datastoreItem xmlns:ds="http://schemas.openxmlformats.org/officeDocument/2006/customXml" ds:itemID="{4245C22D-D389-4267-8D70-7458CD88D927}">
   <ds:schemaRefs>
     <ds:schemaRef ds:uri="http://schemas.openxmlformats.org/officeDocument/2006/bibliography"/>
   </ds:schemaRefs>

</xml_diff>